<commit_message>
Update latex perbandingan bab 4
</commit_message>
<xml_diff>
--- a/CV/1114065-Edric Laksa Putra.docx
+++ b/CV/1114065-Edric Laksa Putra.docx
@@ -1,6 +1,6 @@
 
 <file path=word/document.xml><?xml version="1.0" encoding="utf-8"?>
-<w:document xmlns:wpc="http://schemas.microsoft.com/office/word/2010/wordprocessingCanvas" xmlns:cx="http://schemas.microsoft.com/office/drawing/2014/chartex" xmlns:mc="http://schemas.openxmlformats.org/markup-compatibility/2006" xmlns:o="urn:schemas-microsoft-com:office:office" xmlns:r="http://schemas.openxmlformats.org/officeDocument/2006/relationships" xmlns:m="http://schemas.openxmlformats.org/officeDocument/2006/math" xmlns:v="urn:schemas-microsoft-com:vml" xmlns:wp14="http://schemas.microsoft.com/office/word/2010/wordprocessingDrawing" xmlns:wp="http://schemas.openxmlformats.org/drawingml/2006/wordprocessingDrawing" xmlns:w10="urn:schemas-microsoft-com:office:word" xmlns:w="http://schemas.openxmlformats.org/wordprocessingml/2006/main" xmlns:w14="http://schemas.microsoft.com/office/word/2010/wordml" xmlns:w15="http://schemas.microsoft.com/office/word/2012/wordml" xmlns:w16se="http://schemas.microsoft.com/office/word/2015/wordml/symex" xmlns:wpg="http://schemas.microsoft.com/office/word/2010/wordprocessingGroup" xmlns:wpi="http://schemas.microsoft.com/office/word/2010/wordprocessingInk" xmlns:wne="http://schemas.microsoft.com/office/word/2006/wordml" xmlns:wps="http://schemas.microsoft.com/office/word/2010/wordprocessingShape" mc:Ignorable="w14 w15 w16se wp14">
+<w:document xmlns:wpc="http://schemas.microsoft.com/office/word/2010/wordprocessingCanvas" xmlns:mc="http://schemas.openxmlformats.org/markup-compatibility/2006" xmlns:o="urn:schemas-microsoft-com:office:office" xmlns:r="http://schemas.openxmlformats.org/officeDocument/2006/relationships" xmlns:m="http://schemas.openxmlformats.org/officeDocument/2006/math" xmlns:v="urn:schemas-microsoft-com:vml" xmlns:wp14="http://schemas.microsoft.com/office/word/2010/wordprocessingDrawing" xmlns:wp="http://schemas.openxmlformats.org/drawingml/2006/wordprocessingDrawing" xmlns:w10="urn:schemas-microsoft-com:office:word" xmlns:w="http://schemas.openxmlformats.org/wordprocessingml/2006/main" xmlns:w14="http://schemas.microsoft.com/office/word/2010/wordml" xmlns:w15="http://schemas.microsoft.com/office/word/2012/wordml" xmlns:wpg="http://schemas.microsoft.com/office/word/2010/wordprocessingGroup" xmlns:wpi="http://schemas.microsoft.com/office/word/2010/wordprocessingInk" xmlns:wne="http://schemas.microsoft.com/office/word/2006/wordml" xmlns:wps="http://schemas.microsoft.com/office/word/2010/wordprocessingShape" mc:Ignorable="w14 w15 wp14">
   <w:body>
     <w:p>
       <w:pPr>
@@ -577,6 +577,7 @@
           <w:szCs w:val="20"/>
         </w:rPr>
       </w:pPr>
+      <w:proofErr w:type="gramStart"/>
       <w:r>
         <w:rPr>
           <w:rFonts w:ascii="Trebuchet MS" w:hAnsi="Trebuchet MS"/>
@@ -594,6 +595,7 @@
         </w:rPr>
         <w:t>t</w:t>
       </w:r>
+      <w:proofErr w:type="gramEnd"/>
       <w:r>
         <w:rPr>
           <w:rFonts w:ascii="Trebuchet MS" w:hAnsi="Trebuchet MS"/>
@@ -678,6 +680,208 @@
         </w:rPr>
         <w:tab/>
       </w:r>
+    </w:p>
+    <w:p>
+      <w:pPr>
+        <w:tabs>
+          <w:tab w:val="right" w:pos="9634"/>
+        </w:tabs>
+        <w:ind w:left="426" w:right="-3" w:hanging="66"/>
+        <w:jc w:val="both"/>
+        <w:rPr>
+          <w:rFonts w:ascii="Trebuchet MS" w:hAnsi="Trebuchet MS"/>
+          <w:sz w:val="20"/>
+          <w:szCs w:val="20"/>
+        </w:rPr>
+      </w:pPr>
+      <w:r>
+        <w:rPr>
+          <w:rFonts w:ascii="Trebuchet MS" w:hAnsi="Trebuchet MS"/>
+          <w:sz w:val="20"/>
+          <w:szCs w:val="20"/>
+          <w:lang w:val="en-US"/>
+        </w:rPr>
+        <w:t>Complete</w:t>
+      </w:r>
+      <w:r>
+        <w:rPr>
+          <w:rFonts w:ascii="Trebuchet MS" w:hAnsi="Trebuchet MS"/>
+          <w:sz w:val="20"/>
+          <w:szCs w:val="20"/>
+          <w:lang w:val="en-US"/>
+        </w:rPr>
+        <w:t>d</w:t>
+      </w:r>
+      <w:r>
+        <w:rPr>
+          <w:rFonts w:ascii="Trebuchet MS" w:hAnsi="Trebuchet MS"/>
+          <w:sz w:val="20"/>
+          <w:szCs w:val="20"/>
+          <w:lang w:val="en-US"/>
+        </w:rPr>
+        <w:t xml:space="preserve"> the Oracle 11g: Administration to Workshop I</w:t>
+      </w:r>
+    </w:p>
+    <w:p>
+      <w:pPr>
+        <w:ind w:left="360"/>
+        <w:jc w:val="both"/>
+        <w:rPr>
+          <w:rFonts w:ascii="Trebuchet MS" w:hAnsi="Trebuchet MS"/>
+          <w:sz w:val="20"/>
+          <w:szCs w:val="20"/>
+        </w:rPr>
+      </w:pPr>
+    </w:p>
+    <w:p>
+      <w:pPr>
+        <w:tabs>
+          <w:tab w:val="right" w:pos="9631"/>
+        </w:tabs>
+        <w:ind w:left="360"/>
+        <w:jc w:val="both"/>
+        <w:rPr>
+          <w:rFonts w:ascii="Trebuchet MS" w:hAnsi="Trebuchet MS"/>
+          <w:b/>
+          <w:sz w:val="20"/>
+          <w:szCs w:val="20"/>
+          <w:lang w:val="en-US"/>
+        </w:rPr>
+      </w:pPr>
+      <w:r>
+        <w:rPr>
+          <w:rFonts w:ascii="Trebuchet MS" w:hAnsi="Trebuchet MS"/>
+          <w:b/>
+          <w:sz w:val="20"/>
+          <w:szCs w:val="20"/>
+          <w:lang w:val="en-US"/>
+        </w:rPr>
+        <w:t>Certiplus Program</w:t>
+      </w:r>
+      <w:r>
+        <w:rPr>
+          <w:rFonts w:ascii="Trebuchet MS" w:hAnsi="Trebuchet MS"/>
+          <w:b/>
+          <w:sz w:val="20"/>
+          <w:szCs w:val="20"/>
+          <w:lang w:val="en-US"/>
+        </w:rPr>
+        <w:tab/>
+      </w:r>
+      <w:r>
+        <w:rPr>
+          <w:rFonts w:ascii="Trebuchet MS" w:hAnsi="Trebuchet MS"/>
+          <w:sz w:val="20"/>
+          <w:szCs w:val="20"/>
+          <w:lang w:val="en-US"/>
+        </w:rPr>
+        <w:t>December 2017</w:t>
+      </w:r>
+    </w:p>
+    <w:p>
+      <w:pPr>
+        <w:ind w:left="360"/>
+        <w:jc w:val="both"/>
+        <w:rPr>
+          <w:rFonts w:ascii="Trebuchet MS" w:hAnsi="Trebuchet MS"/>
+          <w:sz w:val="20"/>
+          <w:szCs w:val="20"/>
+          <w:lang w:val="en-US"/>
+        </w:rPr>
+      </w:pPr>
+      <w:proofErr w:type="gramStart"/>
+      <w:r>
+        <w:rPr>
+          <w:rFonts w:ascii="Trebuchet MS" w:hAnsi="Trebuchet MS"/>
+          <w:sz w:val="20"/>
+          <w:szCs w:val="20"/>
+          <w:lang w:val="en-US"/>
+        </w:rPr>
+        <w:t>a</w:t>
+      </w:r>
+      <w:r>
+        <w:rPr>
+          <w:rFonts w:ascii="Trebuchet MS" w:hAnsi="Trebuchet MS"/>
+          <w:sz w:val="20"/>
+          <w:szCs w:val="20"/>
+          <w:lang w:val="en-US"/>
+        </w:rPr>
+        <w:t>t</w:t>
+      </w:r>
+      <w:proofErr w:type="gramEnd"/>
+      <w:r>
+        <w:rPr>
+          <w:rFonts w:ascii="Trebuchet MS" w:hAnsi="Trebuchet MS"/>
+          <w:sz w:val="20"/>
+          <w:szCs w:val="20"/>
+          <w:lang w:val="en-US"/>
+        </w:rPr>
+        <w:t xml:space="preserve"> ITHB Career Resource Center</w:t>
+      </w:r>
+    </w:p>
+    <w:p>
+      <w:pPr>
+        <w:ind w:left="360"/>
+        <w:jc w:val="both"/>
+        <w:rPr>
+          <w:rFonts w:ascii="Trebuchet MS" w:hAnsi="Trebuchet MS"/>
+          <w:sz w:val="20"/>
+          <w:szCs w:val="20"/>
+          <w:lang w:val="en-US"/>
+        </w:rPr>
+      </w:pPr>
+      <w:r>
+        <w:rPr>
+          <w:rFonts w:ascii="Trebuchet MS" w:hAnsi="Trebuchet MS"/>
+          <w:sz w:val="20"/>
+          <w:szCs w:val="20"/>
+          <w:lang w:val="en-US"/>
+        </w:rPr>
+        <w:t xml:space="preserve">Completed a series of professional training in computer, communication, </w:t>
+      </w:r>
+    </w:p>
+    <w:p>
+      <w:pPr>
+        <w:ind w:left="360"/>
+        <w:jc w:val="both"/>
+        <w:rPr>
+          <w:rFonts w:ascii="Trebuchet MS" w:hAnsi="Trebuchet MS"/>
+          <w:sz w:val="20"/>
+          <w:szCs w:val="20"/>
+          <w:lang w:val="en-US"/>
+        </w:rPr>
+      </w:pPr>
+      <w:proofErr w:type="gramStart"/>
+      <w:r>
+        <w:rPr>
+          <w:rFonts w:ascii="Trebuchet MS" w:hAnsi="Trebuchet MS"/>
+          <w:sz w:val="20"/>
+          <w:szCs w:val="20"/>
+          <w:lang w:val="en-US"/>
+        </w:rPr>
+        <w:t>leadership</w:t>
+      </w:r>
+      <w:proofErr w:type="gramEnd"/>
+      <w:r>
+        <w:rPr>
+          <w:rFonts w:ascii="Trebuchet MS" w:hAnsi="Trebuchet MS"/>
+          <w:sz w:val="20"/>
+          <w:szCs w:val="20"/>
+          <w:lang w:val="en-US"/>
+        </w:rPr>
+        <w:t>, entrepreneurship and career planning skills</w:t>
+      </w:r>
+    </w:p>
+    <w:p>
+      <w:pPr>
+        <w:ind w:left="360"/>
+        <w:jc w:val="both"/>
+        <w:rPr>
+          <w:rFonts w:ascii="Trebuchet MS" w:hAnsi="Trebuchet MS"/>
+          <w:sz w:val="20"/>
+          <w:szCs w:val="20"/>
+        </w:rPr>
+      </w:pPr>
     </w:p>
     <w:p>
       <w:pPr>
@@ -692,49 +896,97 @@
         <w:jc w:val="both"/>
         <w:rPr>
           <w:rFonts w:ascii="Trebuchet MS" w:hAnsi="Trebuchet MS"/>
-          <w:sz w:val="20"/>
-          <w:szCs w:val="20"/>
-          <w:lang w:val="en-US"/>
-        </w:rPr>
-      </w:pPr>
-      <w:r>
-        <w:rPr>
-          <w:rFonts w:ascii="Trebuchet MS" w:hAnsi="Trebuchet MS"/>
-          <w:sz w:val="20"/>
-          <w:szCs w:val="20"/>
-          <w:lang w:val="en-US"/>
-        </w:rPr>
-        <w:t>Complete</w:t>
-      </w:r>
-      <w:r>
-        <w:rPr>
-          <w:rFonts w:ascii="Trebuchet MS" w:hAnsi="Trebuchet MS"/>
-          <w:sz w:val="20"/>
-          <w:szCs w:val="20"/>
-          <w:lang w:val="en-US"/>
-        </w:rPr>
-        <w:t>d</w:t>
-      </w:r>
-      <w:r>
-        <w:rPr>
-          <w:rFonts w:ascii="Trebuchet MS" w:hAnsi="Trebuchet MS"/>
-          <w:sz w:val="20"/>
-          <w:szCs w:val="20"/>
-          <w:lang w:val="en-US"/>
-        </w:rPr>
-        <w:t xml:space="preserve"> the Oracle 11g: Administration to Workshop I</w:t>
-      </w:r>
-    </w:p>
-    <w:p>
-      <w:pPr>
-        <w:ind w:left="360"/>
-        <w:jc w:val="both"/>
-        <w:rPr>
-          <w:rFonts w:ascii="Trebuchet MS" w:hAnsi="Trebuchet MS"/>
-          <w:sz w:val="20"/>
-          <w:szCs w:val="20"/>
-        </w:rPr>
-      </w:pPr>
+          <w:b/>
+          <w:bCs/>
+          <w:sz w:val="20"/>
+          <w:szCs w:val="20"/>
+          <w:lang w:val="en-US"/>
+        </w:rPr>
+      </w:pPr>
+      <w:r>
+        <w:rPr>
+          <w:rFonts w:ascii="Trebuchet MS" w:hAnsi="Trebuchet MS"/>
+          <w:b/>
+          <w:bCs/>
+          <w:sz w:val="20"/>
+          <w:szCs w:val="20"/>
+        </w:rPr>
+        <w:t>SAP</w:t>
+      </w:r>
+      <w:r>
+        <w:rPr>
+          <w:rFonts w:ascii="Trebuchet MS" w:hAnsi="Trebuchet MS"/>
+          <w:b/>
+          <w:bCs/>
+          <w:sz w:val="20"/>
+          <w:szCs w:val="20"/>
+          <w:lang w:val="en-US"/>
+        </w:rPr>
+        <w:t xml:space="preserve"> </w:t>
+      </w:r>
+      <w:r>
+        <w:rPr>
+          <w:rFonts w:ascii="Trebuchet MS" w:hAnsi="Trebuchet MS"/>
+          <w:b/>
+          <w:bCs/>
+          <w:sz w:val="20"/>
+          <w:szCs w:val="20"/>
+        </w:rPr>
+        <w:t>University</w:t>
+      </w:r>
+      <w:r>
+        <w:rPr>
+          <w:rFonts w:ascii="Trebuchet MS" w:hAnsi="Trebuchet MS"/>
+          <w:b/>
+          <w:bCs/>
+          <w:sz w:val="20"/>
+          <w:szCs w:val="20"/>
+          <w:lang w:val="en-US"/>
+        </w:rPr>
+        <w:t xml:space="preserve"> </w:t>
+      </w:r>
+      <w:r>
+        <w:rPr>
+          <w:rFonts w:ascii="Trebuchet MS" w:hAnsi="Trebuchet MS"/>
+          <w:b/>
+          <w:bCs/>
+          <w:sz w:val="20"/>
+          <w:szCs w:val="20"/>
+        </w:rPr>
+        <w:t>Alliance</w:t>
+      </w:r>
+      <w:r>
+        <w:rPr>
+          <w:rFonts w:ascii="Trebuchet MS" w:hAnsi="Trebuchet MS"/>
+          <w:b/>
+          <w:bCs/>
+          <w:sz w:val="20"/>
+          <w:szCs w:val="20"/>
+          <w:lang w:val="en-US"/>
+        </w:rPr>
+        <w:t xml:space="preserve"> </w:t>
+      </w:r>
+      <w:r>
+        <w:rPr>
+          <w:rFonts w:ascii="Trebuchet MS" w:hAnsi="Trebuchet MS"/>
+          <w:b/>
+          <w:bCs/>
+          <w:sz w:val="20"/>
+          <w:szCs w:val="20"/>
+        </w:rPr>
+        <w:t>Progra</w:t>
+      </w:r>
+      <w:r>
+        <w:rPr>
+          <w:rFonts w:ascii="Trebuchet MS" w:hAnsi="Trebuchet MS"/>
+          <w:b/>
+          <w:bCs/>
+          <w:sz w:val="20"/>
+          <w:szCs w:val="20"/>
+          <w:lang w:val="en-US"/>
+        </w:rPr>
+        <w:t>m</w:t>
+      </w:r>
     </w:p>
     <w:p>
       <w:pPr>
@@ -749,28 +1001,32 @@
         <w:jc w:val="both"/>
         <w:rPr>
           <w:rFonts w:ascii="Trebuchet MS" w:hAnsi="Trebuchet MS"/>
-          <w:b/>
-          <w:bCs/>
-          <w:sz w:val="20"/>
-          <w:szCs w:val="20"/>
-          <w:lang w:val="en-US"/>
-        </w:rPr>
-      </w:pPr>
-      <w:r>
-        <w:rPr>
-          <w:rFonts w:ascii="Trebuchet MS" w:hAnsi="Trebuchet MS"/>
-          <w:b/>
-          <w:bCs/>
-          <w:sz w:val="20"/>
-          <w:szCs w:val="20"/>
-        </w:rPr>
-        <w:t>SAP</w:t>
-      </w:r>
-      <w:r>
-        <w:rPr>
-          <w:rFonts w:ascii="Trebuchet MS" w:hAnsi="Trebuchet MS"/>
-          <w:b/>
-          <w:bCs/>
+          <w:sz w:val="20"/>
+          <w:szCs w:val="20"/>
+        </w:rPr>
+      </w:pPr>
+      <w:proofErr w:type="gramStart"/>
+      <w:r>
+        <w:rPr>
+          <w:rFonts w:ascii="Trebuchet MS" w:hAnsi="Trebuchet MS"/>
+          <w:sz w:val="20"/>
+          <w:szCs w:val="20"/>
+          <w:lang w:val="en-US"/>
+        </w:rPr>
+        <w:t>a</w:t>
+      </w:r>
+      <w:r>
+        <w:rPr>
+          <w:rFonts w:ascii="Trebuchet MS" w:hAnsi="Trebuchet MS"/>
+          <w:sz w:val="20"/>
+          <w:szCs w:val="20"/>
+        </w:rPr>
+        <w:t>t</w:t>
+      </w:r>
+      <w:proofErr w:type="gramEnd"/>
+      <w:r>
+        <w:rPr>
+          <w:rFonts w:ascii="Trebuchet MS" w:hAnsi="Trebuchet MS"/>
           <w:sz w:val="20"/>
           <w:szCs w:val="20"/>
           <w:lang w:val="en-US"/>
@@ -780,18 +1036,14 @@
       <w:r>
         <w:rPr>
           <w:rFonts w:ascii="Trebuchet MS" w:hAnsi="Trebuchet MS"/>
-          <w:b/>
-          <w:bCs/>
-          <w:sz w:val="20"/>
-          <w:szCs w:val="20"/>
-        </w:rPr>
-        <w:t>University</w:t>
-      </w:r>
-      <w:r>
-        <w:rPr>
-          <w:rFonts w:ascii="Trebuchet MS" w:hAnsi="Trebuchet MS"/>
-          <w:b/>
-          <w:bCs/>
+          <w:sz w:val="20"/>
+          <w:szCs w:val="20"/>
+        </w:rPr>
+        <w:t>ITHB</w:t>
+      </w:r>
+      <w:r>
+        <w:rPr>
+          <w:rFonts w:ascii="Trebuchet MS" w:hAnsi="Trebuchet MS"/>
           <w:sz w:val="20"/>
           <w:szCs w:val="20"/>
           <w:lang w:val="en-US"/>
@@ -801,18 +1053,14 @@
       <w:r>
         <w:rPr>
           <w:rFonts w:ascii="Trebuchet MS" w:hAnsi="Trebuchet MS"/>
-          <w:b/>
-          <w:bCs/>
-          <w:sz w:val="20"/>
-          <w:szCs w:val="20"/>
-        </w:rPr>
-        <w:t>Alliance</w:t>
-      </w:r>
-      <w:r>
-        <w:rPr>
-          <w:rFonts w:ascii="Trebuchet MS" w:hAnsi="Trebuchet MS"/>
-          <w:b/>
-          <w:bCs/>
+          <w:sz w:val="20"/>
+          <w:szCs w:val="20"/>
+        </w:rPr>
+        <w:t>Career</w:t>
+      </w:r>
+      <w:r>
+        <w:rPr>
+          <w:rFonts w:ascii="Trebuchet MS" w:hAnsi="Trebuchet MS"/>
           <w:sz w:val="20"/>
           <w:szCs w:val="20"/>
           <w:lang w:val="en-US"/>
@@ -822,23 +1070,27 @@
       <w:r>
         <w:rPr>
           <w:rFonts w:ascii="Trebuchet MS" w:hAnsi="Trebuchet MS"/>
-          <w:b/>
-          <w:bCs/>
-          <w:sz w:val="20"/>
-          <w:szCs w:val="20"/>
-        </w:rPr>
-        <w:t>Progra</w:t>
-      </w:r>
-      <w:r>
-        <w:rPr>
-          <w:rFonts w:ascii="Trebuchet MS" w:hAnsi="Trebuchet MS"/>
-          <w:b/>
-          <w:bCs/>
-          <w:sz w:val="20"/>
-          <w:szCs w:val="20"/>
-          <w:lang w:val="en-US"/>
-        </w:rPr>
-        <w:t>m</w:t>
+          <w:sz w:val="20"/>
+          <w:szCs w:val="20"/>
+        </w:rPr>
+        <w:t>Resource</w:t>
+      </w:r>
+      <w:r>
+        <w:rPr>
+          <w:rFonts w:ascii="Trebuchet MS" w:hAnsi="Trebuchet MS"/>
+          <w:sz w:val="20"/>
+          <w:szCs w:val="20"/>
+          <w:lang w:val="en-US"/>
+        </w:rPr>
+        <w:t xml:space="preserve"> </w:t>
+      </w:r>
+      <w:r>
+        <w:rPr>
+          <w:rFonts w:ascii="Trebuchet MS" w:hAnsi="Trebuchet MS"/>
+          <w:sz w:val="20"/>
+          <w:szCs w:val="20"/>
+        </w:rPr>
+        <w:t>Center</w:t>
       </w:r>
     </w:p>
     <w:p>
@@ -865,109 +1117,6 @@
           <w:szCs w:val="20"/>
           <w:lang w:val="en-US"/>
         </w:rPr>
-        <w:t>a</w:t>
-      </w:r>
-      <w:r>
-        <w:rPr>
-          <w:rFonts w:ascii="Trebuchet MS" w:hAnsi="Trebuchet MS"/>
-          <w:sz w:val="20"/>
-          <w:szCs w:val="20"/>
-        </w:rPr>
-        <w:t>t</w:t>
-      </w:r>
-      <w:r>
-        <w:rPr>
-          <w:rFonts w:ascii="Trebuchet MS" w:hAnsi="Trebuchet MS"/>
-          <w:sz w:val="20"/>
-          <w:szCs w:val="20"/>
-          <w:lang w:val="en-US"/>
-        </w:rPr>
-        <w:t xml:space="preserve"> </w:t>
-      </w:r>
-      <w:r>
-        <w:rPr>
-          <w:rFonts w:ascii="Trebuchet MS" w:hAnsi="Trebuchet MS"/>
-          <w:sz w:val="20"/>
-          <w:szCs w:val="20"/>
-        </w:rPr>
-        <w:t>ITHB</w:t>
-      </w:r>
-      <w:r>
-        <w:rPr>
-          <w:rFonts w:ascii="Trebuchet MS" w:hAnsi="Trebuchet MS"/>
-          <w:sz w:val="20"/>
-          <w:szCs w:val="20"/>
-          <w:lang w:val="en-US"/>
-        </w:rPr>
-        <w:t xml:space="preserve"> </w:t>
-      </w:r>
-      <w:r>
-        <w:rPr>
-          <w:rFonts w:ascii="Trebuchet MS" w:hAnsi="Trebuchet MS"/>
-          <w:sz w:val="20"/>
-          <w:szCs w:val="20"/>
-        </w:rPr>
-        <w:t>Career</w:t>
-      </w:r>
-      <w:r>
-        <w:rPr>
-          <w:rFonts w:ascii="Trebuchet MS" w:hAnsi="Trebuchet MS"/>
-          <w:sz w:val="20"/>
-          <w:szCs w:val="20"/>
-          <w:lang w:val="en-US"/>
-        </w:rPr>
-        <w:t xml:space="preserve"> </w:t>
-      </w:r>
-      <w:r>
-        <w:rPr>
-          <w:rFonts w:ascii="Trebuchet MS" w:hAnsi="Trebuchet MS"/>
-          <w:sz w:val="20"/>
-          <w:szCs w:val="20"/>
-        </w:rPr>
-        <w:t>Resource</w:t>
-      </w:r>
-      <w:r>
-        <w:rPr>
-          <w:rFonts w:ascii="Trebuchet MS" w:hAnsi="Trebuchet MS"/>
-          <w:sz w:val="20"/>
-          <w:szCs w:val="20"/>
-          <w:lang w:val="en-US"/>
-        </w:rPr>
-        <w:t xml:space="preserve"> </w:t>
-      </w:r>
-      <w:r>
-        <w:rPr>
-          <w:rFonts w:ascii="Trebuchet MS" w:hAnsi="Trebuchet MS"/>
-          <w:sz w:val="20"/>
-          <w:szCs w:val="20"/>
-        </w:rPr>
-        <w:t>Center</w:t>
-      </w:r>
-    </w:p>
-    <w:p>
-      <w:pPr>
-        <w:tabs>
-          <w:tab w:val="decimal" w:pos="426"/>
-          <w:tab w:val="decimal" w:pos="709"/>
-          <w:tab w:val="left" w:pos="8100"/>
-          <w:tab w:val="decimal" w:pos="9630"/>
-          <w:tab w:val="right" w:pos="9781"/>
-        </w:tabs>
-        <w:ind w:left="426" w:right="-3" w:hanging="66"/>
-        <w:jc w:val="both"/>
-        <w:rPr>
-          <w:rFonts w:ascii="Trebuchet MS" w:hAnsi="Trebuchet MS"/>
-          <w:sz w:val="20"/>
-          <w:szCs w:val="20"/>
-        </w:rPr>
-      </w:pPr>
-      <w:r>
-        <w:rPr>
-          <w:rFonts w:ascii="Trebuchet MS" w:hAnsi="Trebuchet MS"/>
-          <w:sz w:val="20"/>
-          <w:szCs w:val="20"/>
-          <w:lang w:val="en-US"/>
-        </w:rPr>
         <w:t>Completed the SAP ERP Configuration using GBI</w:t>
       </w:r>
       <w:r>
@@ -1007,6 +1156,7 @@
           <w:rFonts w:ascii="Trebuchet MS" w:hAnsi="Trebuchet MS"/>
           <w:sz w:val="20"/>
           <w:szCs w:val="20"/>
+          <w:lang w:val="en-US"/>
         </w:rPr>
       </w:pPr>
       <w:r>
@@ -1032,7 +1182,17 @@
           <w:szCs w:val="20"/>
         </w:rPr>
         <w:tab/>
-        <w:t>August 2016</w:t>
+        <w:t>August 2</w:t>
+      </w:r>
+      <w:bookmarkStart w:id="0" w:name="_GoBack"/>
+      <w:bookmarkEnd w:id="0"/>
+      <w:r>
+        <w:rPr>
+          <w:rFonts w:ascii="Trebuchet MS" w:hAnsi="Trebuchet MS"/>
+          <w:sz w:val="20"/>
+          <w:szCs w:val="20"/>
+        </w:rPr>
+        <w:t>016</w:t>
       </w:r>
     </w:p>
     <w:p>
@@ -1041,8 +1201,10 @@
         <w:jc w:val="both"/>
         <w:rPr>
           <w:rFonts w:ascii="Trebuchet MS" w:hAnsi="Trebuchet MS"/>
-          <w:sz w:val="20"/>
-          <w:szCs w:val="20"/>
+          <w:b/>
+          <w:sz w:val="20"/>
+          <w:szCs w:val="20"/>
+          <w:lang w:val="en-US"/>
         </w:rPr>
       </w:pPr>
     </w:p>
@@ -1069,7 +1231,7 @@
           <w:szCs w:val="20"/>
           <w:lang w:val="en-US"/>
         </w:rPr>
-        <w:t>Certiplus Program</w:t>
+        <w:t>SANTO A</w:t>
       </w:r>
       <w:r>
         <w:rPr>
@@ -1079,6 +1241,24 @@
           <w:szCs w:val="20"/>
           <w:lang w:val="en-US"/>
         </w:rPr>
+        <w:t xml:space="preserve">LOYSIUS 2, </w:t>
+      </w:r>
+      <w:r>
+        <w:rPr>
+          <w:rFonts w:ascii="Trebuchet MS" w:hAnsi="Trebuchet MS"/>
+          <w:sz w:val="20"/>
+          <w:szCs w:val="20"/>
+          <w:lang w:val="en-US"/>
+        </w:rPr>
+        <w:t>Bandung, Indonesia</w:t>
+      </w:r>
+      <w:r>
+        <w:rPr>
+          <w:rFonts w:ascii="Trebuchet MS" w:hAnsi="Trebuchet MS"/>
+          <w:sz w:val="20"/>
+          <w:szCs w:val="20"/>
+          <w:lang w:val="en-US"/>
+        </w:rPr>
         <w:tab/>
       </w:r>
       <w:r>
@@ -1088,102 +1268,63 @@
           <w:szCs w:val="20"/>
           <w:lang w:val="en-US"/>
         </w:rPr>
-        <w:t>December</w:t>
-      </w:r>
-      <w:r>
-        <w:rPr>
-          <w:rFonts w:ascii="Trebuchet MS" w:hAnsi="Trebuchet MS"/>
+        <w:t>June</w:t>
+      </w:r>
+      <w:r>
+        <w:rPr>
+          <w:rFonts w:ascii="Trebuchet MS" w:hAnsi="Trebuchet MS"/>
+          <w:sz w:val="20"/>
+          <w:szCs w:val="20"/>
+          <w:lang w:val="en-US"/>
+        </w:rPr>
+        <w:t xml:space="preserve"> 2014</w:t>
+      </w:r>
+      <w:r>
+        <w:rPr>
+          <w:rFonts w:ascii="Trebuchet MS" w:hAnsi="Trebuchet MS"/>
+          <w:b/>
           <w:sz w:val="20"/>
           <w:szCs w:val="20"/>
           <w:lang w:val="en-US"/>
         </w:rPr>
         <w:t xml:space="preserve"> </w:t>
       </w:r>
-      <w:r>
-        <w:rPr>
-          <w:rFonts w:ascii="Trebuchet MS" w:hAnsi="Trebuchet MS"/>
-          <w:sz w:val="20"/>
-          <w:szCs w:val="20"/>
-          <w:lang w:val="en-US"/>
-        </w:rPr>
-        <w:t>2017</w:t>
-      </w:r>
-    </w:p>
-    <w:p>
-      <w:pPr>
-        <w:ind w:left="360"/>
-        <w:jc w:val="both"/>
-        <w:rPr>
-          <w:rFonts w:ascii="Trebuchet MS" w:hAnsi="Trebuchet MS"/>
-          <w:sz w:val="20"/>
-          <w:szCs w:val="20"/>
-          <w:lang w:val="en-US"/>
-        </w:rPr>
-      </w:pPr>
-      <w:r>
-        <w:rPr>
-          <w:rFonts w:ascii="Trebuchet MS" w:hAnsi="Trebuchet MS"/>
-          <w:sz w:val="20"/>
-          <w:szCs w:val="20"/>
-          <w:lang w:val="en-US"/>
-        </w:rPr>
-        <w:t>a</w:t>
-      </w:r>
-      <w:r>
-        <w:rPr>
-          <w:rFonts w:ascii="Trebuchet MS" w:hAnsi="Trebuchet MS"/>
-          <w:sz w:val="20"/>
-          <w:szCs w:val="20"/>
-          <w:lang w:val="en-US"/>
-        </w:rPr>
-        <w:t>t ITHB Career Resource Center</w:t>
-      </w:r>
-    </w:p>
-    <w:p>
-      <w:pPr>
-        <w:ind w:left="360"/>
-        <w:jc w:val="both"/>
-        <w:rPr>
-          <w:rFonts w:ascii="Trebuchet MS" w:hAnsi="Trebuchet MS"/>
-          <w:sz w:val="20"/>
-          <w:szCs w:val="20"/>
-          <w:lang w:val="en-US"/>
-        </w:rPr>
-      </w:pPr>
-      <w:r>
-        <w:rPr>
-          <w:rFonts w:ascii="Trebuchet MS" w:hAnsi="Trebuchet MS"/>
-          <w:sz w:val="20"/>
-          <w:szCs w:val="20"/>
-          <w:lang w:val="en-US"/>
-        </w:rPr>
-        <w:t xml:space="preserve">Completed a series of professional training in computer, communication, </w:t>
-      </w:r>
-    </w:p>
-    <w:p>
-      <w:pPr>
-        <w:ind w:left="360"/>
-        <w:jc w:val="both"/>
-        <w:rPr>
-          <w:rFonts w:ascii="Trebuchet MS" w:hAnsi="Trebuchet MS"/>
-          <w:sz w:val="20"/>
-          <w:szCs w:val="20"/>
-          <w:lang w:val="en-US"/>
-        </w:rPr>
-      </w:pPr>
-      <w:r>
-        <w:rPr>
-          <w:rFonts w:ascii="Trebuchet MS" w:hAnsi="Trebuchet MS"/>
-          <w:sz w:val="20"/>
-          <w:szCs w:val="20"/>
-          <w:lang w:val="en-US"/>
-        </w:rPr>
-        <w:t>leadership, entrepreneurship and career planning skills</w:t>
-      </w:r>
-    </w:p>
-    <w:p>
-      <w:pPr>
-        <w:ind w:left="360"/>
+    </w:p>
+    <w:p>
+      <w:pPr>
+        <w:jc w:val="both"/>
+        <w:rPr>
+          <w:rFonts w:ascii="Trebuchet MS" w:hAnsi="Trebuchet MS"/>
+          <w:sz w:val="20"/>
+          <w:szCs w:val="20"/>
+          <w:lang w:val="en-US"/>
+        </w:rPr>
+      </w:pPr>
+    </w:p>
+    <w:p>
+      <w:pPr>
+        <w:jc w:val="both"/>
+        <w:rPr>
+          <w:rFonts w:ascii="Trebuchet MS" w:hAnsi="Trebuchet MS"/>
+          <w:b/>
+          <w:sz w:val="20"/>
+          <w:szCs w:val="20"/>
+          <w:lang w:val="en-US"/>
+        </w:rPr>
+      </w:pPr>
+      <w:r>
+        <w:rPr>
+          <w:rFonts w:ascii="Trebuchet MS" w:hAnsi="Trebuchet MS"/>
+          <w:b/>
+          <w:sz w:val="20"/>
+          <w:szCs w:val="20"/>
+          <w:lang w:val="en-US"/>
+        </w:rPr>
+        <w:t>EXPERIENCE</w:t>
+      </w:r>
+    </w:p>
+    <w:p>
+      <w:pPr>
         <w:jc w:val="both"/>
         <w:rPr>
           <w:rFonts w:ascii="Trebuchet MS" w:hAnsi="Trebuchet MS"/>
@@ -1203,133 +1344,6 @@
         <w:jc w:val="both"/>
         <w:rPr>
           <w:rFonts w:ascii="Trebuchet MS" w:hAnsi="Trebuchet MS"/>
-          <w:b/>
-          <w:sz w:val="20"/>
-          <w:szCs w:val="20"/>
-          <w:lang w:val="en-US"/>
-        </w:rPr>
-      </w:pPr>
-      <w:r>
-        <w:rPr>
-          <w:rFonts w:ascii="Trebuchet MS" w:hAnsi="Trebuchet MS"/>
-          <w:b/>
-          <w:sz w:val="20"/>
-          <w:szCs w:val="20"/>
-          <w:lang w:val="en-US"/>
-        </w:rPr>
-        <w:t>SANTO A</w:t>
-      </w:r>
-      <w:r>
-        <w:rPr>
-          <w:rFonts w:ascii="Trebuchet MS" w:hAnsi="Trebuchet MS"/>
-          <w:b/>
-          <w:sz w:val="20"/>
-          <w:szCs w:val="20"/>
-          <w:lang w:val="en-US"/>
-        </w:rPr>
-        <w:t xml:space="preserve">LOYSIUS 2, </w:t>
-      </w:r>
-      <w:r>
-        <w:rPr>
-          <w:rFonts w:ascii="Trebuchet MS" w:hAnsi="Trebuchet MS"/>
-          <w:sz w:val="20"/>
-          <w:szCs w:val="20"/>
-          <w:lang w:val="en-US"/>
-        </w:rPr>
-        <w:t>Bandung, Indonesia</w:t>
-      </w:r>
-      <w:r>
-        <w:rPr>
-          <w:rFonts w:ascii="Trebuchet MS" w:hAnsi="Trebuchet MS"/>
-          <w:sz w:val="20"/>
-          <w:szCs w:val="20"/>
-          <w:lang w:val="en-US"/>
-        </w:rPr>
-        <w:tab/>
-      </w:r>
-      <w:r>
-        <w:rPr>
-          <w:rFonts w:ascii="Trebuchet MS" w:hAnsi="Trebuchet MS"/>
-          <w:sz w:val="20"/>
-          <w:szCs w:val="20"/>
-          <w:lang w:val="en-US"/>
-        </w:rPr>
-        <w:t>June</w:t>
-      </w:r>
-      <w:r>
-        <w:rPr>
-          <w:rFonts w:ascii="Trebuchet MS" w:hAnsi="Trebuchet MS"/>
-          <w:sz w:val="20"/>
-          <w:szCs w:val="20"/>
-          <w:lang w:val="en-US"/>
-        </w:rPr>
-        <w:t xml:space="preserve"> 2014</w:t>
-      </w:r>
-      <w:r>
-        <w:rPr>
-          <w:rFonts w:ascii="Trebuchet MS" w:hAnsi="Trebuchet MS"/>
-          <w:b/>
-          <w:sz w:val="20"/>
-          <w:szCs w:val="20"/>
-          <w:lang w:val="en-US"/>
-        </w:rPr>
-        <w:t xml:space="preserve"> </w:t>
-      </w:r>
-    </w:p>
-    <w:p>
-      <w:pPr>
-        <w:jc w:val="both"/>
-        <w:rPr>
-          <w:rFonts w:ascii="Trebuchet MS" w:hAnsi="Trebuchet MS"/>
-          <w:sz w:val="20"/>
-          <w:szCs w:val="20"/>
-          <w:lang w:val="en-US"/>
-        </w:rPr>
-      </w:pPr>
-    </w:p>
-    <w:p>
-      <w:pPr>
-        <w:jc w:val="both"/>
-        <w:rPr>
-          <w:rFonts w:ascii="Trebuchet MS" w:hAnsi="Trebuchet MS"/>
-          <w:b/>
-          <w:sz w:val="20"/>
-          <w:szCs w:val="20"/>
-          <w:lang w:val="en-US"/>
-        </w:rPr>
-      </w:pPr>
-      <w:r>
-        <w:rPr>
-          <w:rFonts w:ascii="Trebuchet MS" w:hAnsi="Trebuchet MS"/>
-          <w:b/>
-          <w:sz w:val="20"/>
-          <w:szCs w:val="20"/>
-          <w:lang w:val="en-US"/>
-        </w:rPr>
-        <w:t>EXPERIENCE</w:t>
-      </w:r>
-    </w:p>
-    <w:p>
-      <w:pPr>
-        <w:jc w:val="both"/>
-        <w:rPr>
-          <w:rFonts w:ascii="Trebuchet MS" w:hAnsi="Trebuchet MS"/>
-          <w:b/>
-          <w:sz w:val="20"/>
-          <w:szCs w:val="20"/>
-          <w:lang w:val="en-US"/>
-        </w:rPr>
-      </w:pPr>
-    </w:p>
-    <w:p>
-      <w:pPr>
-        <w:tabs>
-          <w:tab w:val="right" w:pos="9631"/>
-        </w:tabs>
-        <w:ind w:left="360"/>
-        <w:jc w:val="both"/>
-        <w:rPr>
-          <w:rFonts w:ascii="Trebuchet MS" w:hAnsi="Trebuchet MS"/>
           <w:sz w:val="20"/>
           <w:szCs w:val="20"/>
           <w:lang w:val="en-US"/>
@@ -1398,7 +1412,29 @@
           <w:szCs w:val="20"/>
           <w:lang w:val="en-US"/>
         </w:rPr>
-        <w:t>Artech Design+Associates was founded in 2015 and established its office in Bandung and Cirebon. Artech has over the years grown significantly by providing architectural, interior, and masterplanning design consultancy services to both local and regional cities. Artech Design+Associates has completed many projects in recent years including housing, school, departement store, and sport center.</w:t>
+        <w:t>Artech Design+Associates was founded in 2015 and established its office in Bandung and Cirebon. Artech has over the years grown significantly by providing architectural, interior, and masterplanning design consultancy services to both local and regional cities. Artech Design+Associates has completed many projects in recent years in</w:t>
+      </w:r>
+      <w:r>
+        <w:rPr>
+          <w:rFonts w:ascii="Trebuchet MS" w:hAnsi="Trebuchet MS"/>
+          <w:bCs/>
+          <w:i/>
+          <w:sz w:val="20"/>
+          <w:szCs w:val="20"/>
+          <w:lang w:val="en-US"/>
+        </w:rPr>
+        <w:t>cluding housing, school, depart</w:t>
+      </w:r>
+      <w:r>
+        <w:rPr>
+          <w:rFonts w:ascii="Trebuchet MS" w:hAnsi="Trebuchet MS"/>
+          <w:bCs/>
+          <w:i/>
+          <w:sz w:val="20"/>
+          <w:szCs w:val="20"/>
+          <w:lang w:val="en-US"/>
+        </w:rPr>
+        <w:t>ment store, and sport center.</w:t>
       </w:r>
     </w:p>
     <w:p>
@@ -1891,7 +1927,27 @@
           <w:szCs w:val="20"/>
           <w:lang w:val="en-US"/>
         </w:rPr>
-        <w:t>provided by Laravel to efficiently relating the the user interface to underlying data models.</w:t>
+        <w:t>provided by Lara</w:t>
+      </w:r>
+      <w:r>
+        <w:rPr>
+          <w:rFonts w:ascii="Trebuchet MS" w:hAnsi="Trebuchet MS"/>
+          <w:bCs/>
+          <w:sz w:val="20"/>
+          <w:szCs w:val="20"/>
+          <w:lang w:val="en-US"/>
+        </w:rPr>
+        <w:t xml:space="preserve">vel to efficiently relating the </w:t>
+      </w:r>
+      <w:r>
+        <w:rPr>
+          <w:rFonts w:ascii="Trebuchet MS" w:hAnsi="Trebuchet MS"/>
+          <w:bCs/>
+          <w:sz w:val="20"/>
+          <w:szCs w:val="20"/>
+          <w:lang w:val="en-US"/>
+        </w:rPr>
+        <w:t>user interface to underlying data models.</w:t>
       </w:r>
     </w:p>
     <w:p>
@@ -2589,7 +2645,17 @@
           <w:szCs w:val="20"/>
           <w:lang w:val="en-US"/>
         </w:rPr>
-        <w:t xml:space="preserve">bussiness </w:t>
+        <w:t>bus</w:t>
+      </w:r>
+      <w:r>
+        <w:rPr>
+          <w:rFonts w:ascii="Trebuchet MS" w:hAnsi="Trebuchet MS"/>
+          <w:bCs/>
+          <w:sz w:val="20"/>
+          <w:szCs w:val="20"/>
+          <w:lang w:val="en-US"/>
+        </w:rPr>
+        <w:t xml:space="preserve">iness </w:t>
       </w:r>
       <w:r>
         <w:rPr>
@@ -2687,7 +2753,17 @@
           <w:szCs w:val="20"/>
           <w:lang w:val="en-US"/>
         </w:rPr>
-        <w:t xml:space="preserve">bussiness process and cost </w:t>
+        <w:t>bus</w:t>
+      </w:r>
+      <w:r>
+        <w:rPr>
+          <w:rFonts w:ascii="Trebuchet MS" w:hAnsi="Trebuchet MS"/>
+          <w:bCs/>
+          <w:sz w:val="20"/>
+          <w:szCs w:val="20"/>
+          <w:lang w:val="en-US"/>
+        </w:rPr>
+        <w:t xml:space="preserve">iness process and cost </w:t>
       </w:r>
       <w:r>
         <w:rPr>
@@ -3118,7 +3194,29 @@
           <w:szCs w:val="20"/>
           <w:lang w:val="en-US"/>
         </w:rPr>
-        <w:t xml:space="preserve"> customers in the APAC region, PJI is positioned to be a one-stop reliable centre for businesses around the globe seeking business expansion in South East Asia’s booming economy.</w:t>
+        <w:t xml:space="preserve"> customers in the APAC region, PJI is positioned to be a one-stop reliable </w:t>
+      </w:r>
+      <w:r>
+        <w:rPr>
+          <w:rFonts w:ascii="Trebuchet MS" w:hAnsi="Trebuchet MS"/>
+          <w:i/>
+          <w:iCs/>
+          <w:sz w:val="20"/>
+          <w:szCs w:val="20"/>
+          <w:lang w:val="en-US"/>
+        </w:rPr>
+        <w:t>center</w:t>
+      </w:r>
+      <w:r>
+        <w:rPr>
+          <w:rFonts w:ascii="Trebuchet MS" w:hAnsi="Trebuchet MS"/>
+          <w:i/>
+          <w:iCs/>
+          <w:sz w:val="20"/>
+          <w:szCs w:val="20"/>
+          <w:lang w:val="en-US"/>
+        </w:rPr>
+        <w:t xml:space="preserve"> for businesses around the globe seeking business expansion in South East Asia’s booming economy.</w:t>
       </w:r>
     </w:p>
     <w:p>
@@ -3518,7 +3616,7 @@
           <w:szCs w:val="20"/>
           <w:lang w:val="en-US"/>
         </w:rPr>
-        <w:t>were d</w:t>
+        <w:t xml:space="preserve">were </w:t>
       </w:r>
       <w:r>
         <w:rPr>
@@ -4361,7 +4459,25 @@
           <w:szCs w:val="20"/>
           <w:lang w:val="en-US"/>
         </w:rPr>
-        <w:t xml:space="preserve">Successfully developed the application within a month according to the project target and direcly tested and </w:t>
+        <w:t>Successfully developed the application within a month according to the project target and direc</w:t>
+      </w:r>
+      <w:r>
+        <w:rPr>
+          <w:rFonts w:ascii="Trebuchet MS" w:hAnsi="Trebuchet MS"/>
+          <w:sz w:val="20"/>
+          <w:szCs w:val="20"/>
+          <w:lang w:val="en-US"/>
+        </w:rPr>
+        <w:t>t</w:t>
+      </w:r>
+      <w:r>
+        <w:rPr>
+          <w:rFonts w:ascii="Trebuchet MS" w:hAnsi="Trebuchet MS"/>
+          <w:sz w:val="20"/>
+          <w:szCs w:val="20"/>
+          <w:lang w:val="en-US"/>
+        </w:rPr>
+        <w:t xml:space="preserve">ly tested and </w:t>
       </w:r>
       <w:r>
         <w:rPr>
@@ -4562,7 +4678,25 @@
           <w:szCs w:val="20"/>
           <w:lang w:val="en-US"/>
         </w:rPr>
-        <w:t xml:space="preserve">Application Development and Programming Technologies : </w:t>
+        <w:t xml:space="preserve">Application Development and Programming </w:t>
+      </w:r>
+      <w:r>
+        <w:rPr>
+          <w:rFonts w:ascii="Trebuchet MS" w:hAnsi="Trebuchet MS"/>
+          <w:sz w:val="20"/>
+          <w:szCs w:val="20"/>
+          <w:lang w:val="en-US"/>
+        </w:rPr>
+        <w:t>Technologies:</w:t>
+      </w:r>
+      <w:r>
+        <w:rPr>
+          <w:rFonts w:ascii="Trebuchet MS" w:hAnsi="Trebuchet MS"/>
+          <w:sz w:val="20"/>
+          <w:szCs w:val="20"/>
+          <w:lang w:val="en-US"/>
+        </w:rPr>
+        <w:t xml:space="preserve"> </w:t>
       </w:r>
       <w:r>
         <w:rPr>
@@ -4597,7 +4731,16 @@
           <w:szCs w:val="20"/>
           <w:lang w:val="en-US"/>
         </w:rPr>
-        <w:t>Web Developtment: HTML 5, CSS,</w:t>
+        <w:t>Web Develop</w:t>
+      </w:r>
+      <w:r>
+        <w:rPr>
+          <w:rFonts w:ascii="Trebuchet MS" w:hAnsi="Trebuchet MS"/>
+          <w:sz w:val="20"/>
+          <w:szCs w:val="20"/>
+          <w:lang w:val="en-US"/>
+        </w:rPr>
+        <w:t>ment: HTML 5, CSS,</w:t>
       </w:r>
       <w:r>
         <w:rPr>
@@ -4940,8 +5083,6 @@
         </w:rPr>
         <w:t xml:space="preserve"> at Jatis</w:t>
       </w:r>
-      <w:bookmarkStart w:id="0" w:name="_GoBack"/>
-      <w:bookmarkEnd w:id="0"/>
       <w:r>
         <w:rPr>
           <w:rFonts w:ascii="Trebuchet MS" w:hAnsi="Trebuchet MS"/>
@@ -5123,7 +5264,7 @@
 </file>
 
 <file path=word/numbering.xml><?xml version="1.0" encoding="utf-8"?>
-<w:numbering xmlns:wpc="http://schemas.microsoft.com/office/word/2010/wordprocessingCanvas" xmlns:cx="http://schemas.microsoft.com/office/drawing/2014/chartex" xmlns:mc="http://schemas.openxmlformats.org/markup-compatibility/2006" xmlns:o="urn:schemas-microsoft-com:office:office" xmlns:r="http://schemas.openxmlformats.org/officeDocument/2006/relationships" xmlns:m="http://schemas.openxmlformats.org/officeDocument/2006/math" xmlns:v="urn:schemas-microsoft-com:vml" xmlns:wp14="http://schemas.microsoft.com/office/word/2010/wordprocessingDrawing" xmlns:wp="http://schemas.openxmlformats.org/drawingml/2006/wordprocessingDrawing" xmlns:w10="urn:schemas-microsoft-com:office:word" xmlns:w="http://schemas.openxmlformats.org/wordprocessingml/2006/main" xmlns:w14="http://schemas.microsoft.com/office/word/2010/wordml" xmlns:w15="http://schemas.microsoft.com/office/word/2012/wordml" xmlns:w16se="http://schemas.microsoft.com/office/word/2015/wordml/symex" xmlns:wpg="http://schemas.microsoft.com/office/word/2010/wordprocessingGroup" xmlns:wpi="http://schemas.microsoft.com/office/word/2010/wordprocessingInk" xmlns:wne="http://schemas.microsoft.com/office/word/2006/wordml" xmlns:wps="http://schemas.microsoft.com/office/word/2010/wordprocessingShape" mc:Ignorable="w14 w15 w16se wp14">
+<w:numbering xmlns:wpc="http://schemas.microsoft.com/office/word/2010/wordprocessingCanvas" xmlns:mc="http://schemas.openxmlformats.org/markup-compatibility/2006" xmlns:o="urn:schemas-microsoft-com:office:office" xmlns:r="http://schemas.openxmlformats.org/officeDocument/2006/relationships" xmlns:m="http://schemas.openxmlformats.org/officeDocument/2006/math" xmlns:v="urn:schemas-microsoft-com:vml" xmlns:wp14="http://schemas.microsoft.com/office/word/2010/wordprocessingDrawing" xmlns:wp="http://schemas.openxmlformats.org/drawingml/2006/wordprocessingDrawing" xmlns:w10="urn:schemas-microsoft-com:office:word" xmlns:w="http://schemas.openxmlformats.org/wordprocessingml/2006/main" xmlns:w14="http://schemas.microsoft.com/office/word/2010/wordml" xmlns:w15="http://schemas.microsoft.com/office/word/2012/wordml" xmlns:wpg="http://schemas.microsoft.com/office/word/2010/wordprocessingGroup" xmlns:wpi="http://schemas.microsoft.com/office/word/2010/wordprocessingInk" xmlns:wne="http://schemas.microsoft.com/office/word/2006/wordml" xmlns:wps="http://schemas.microsoft.com/office/word/2010/wordprocessingShape" mc:Ignorable="w14 w15 wp14">
   <w:abstractNum w:abstractNumId="0" w15:restartNumberingAfterBreak="0">
     <w:nsid w:val="05693CE1"/>
     <w:multiLevelType w:val="hybridMultilevel"/>
@@ -6636,7 +6777,7 @@
 </file>
 
 <file path=word/styles.xml><?xml version="1.0" encoding="utf-8"?>
-<w:styles xmlns:mc="http://schemas.openxmlformats.org/markup-compatibility/2006" xmlns:r="http://schemas.openxmlformats.org/officeDocument/2006/relationships" xmlns:w="http://schemas.openxmlformats.org/wordprocessingml/2006/main" xmlns:w14="http://schemas.microsoft.com/office/word/2010/wordml" xmlns:w15="http://schemas.microsoft.com/office/word/2012/wordml" xmlns:w16se="http://schemas.microsoft.com/office/word/2015/wordml/symex" mc:Ignorable="w14 w15 w16se">
+<w:styles xmlns:mc="http://schemas.openxmlformats.org/markup-compatibility/2006" xmlns:r="http://schemas.openxmlformats.org/officeDocument/2006/relationships" xmlns:w="http://schemas.openxmlformats.org/wordprocessingml/2006/main" xmlns:w14="http://schemas.microsoft.com/office/word/2010/wordml" xmlns:w15="http://schemas.microsoft.com/office/word/2012/wordml" mc:Ignorable="w14 w15">
   <w:docDefaults>
     <w:rPrDefault>
       <w:rPr>
@@ -7378,7 +7519,7 @@
 </file>
 
 <file path=customXml/itemProps1.xml><?xml version="1.0" encoding="utf-8"?>
-<ds:datastoreItem xmlns:ds="http://schemas.openxmlformats.org/officeDocument/2006/customXml" ds:itemID="{7BA35774-D08D-4685-B54E-9646E2904B00}">
+<ds:datastoreItem xmlns:ds="http://schemas.openxmlformats.org/officeDocument/2006/customXml" ds:itemID="{B3D777C1-A97B-4D89-A003-4FAE831527F7}">
   <ds:schemaRefs>
     <ds:schemaRef ds:uri="http://schemas.openxmlformats.org/officeDocument/2006/bibliography"/>
   </ds:schemaRefs>

</xml_diff>